<commit_message>
Commit for 5/26 meeting.
</commit_message>
<xml_diff>
--- a/plan.docx
+++ b/plan.docx
@@ -37,7 +37,7 @@
       <w:r>
         <w:drawing>
           <wp:inline>
-            <wp:extent cx="5334000" cy="2602775"/>
+            <wp:extent cx="5334000" cy="2547521"/>
             <wp:effectExtent b="0" l="0" r="0" t="0"/>
             <wp:docPr descr="" title="" id="1" name="Picture"/>
             <a:graphic>
@@ -58,7 +58,7 @@
                   <pic:spPr bwMode="auto">
                     <a:xfrm>
                       <a:off x="0" y="0"/>
-                      <a:ext cx="5334000" cy="2602775"/>
+                      <a:ext cx="5334000" cy="2547521"/>
                     </a:xfrm>
                     <a:prstGeom prst="rect">
                       <a:avLst/>
@@ -250,12 +250,36 @@
       <w:pPr>
         <w:pStyle w:val="Compact"/>
         <w:numPr>
+          <w:numId w:val="1004"/>
+          <w:ilvl w:val="1"/>
+        </w:numPr>
+      </w:pPr>
+      <w:r>
+        <w:t xml:space="preserve">items to replace</w:t>
+      </w:r>
+    </w:p>
+    <w:p>
+      <w:pPr>
+        <w:pStyle w:val="Compact"/>
+        <w:numPr>
+          <w:numId w:val="1004"/>
+          <w:ilvl w:val="1"/>
+        </w:numPr>
+      </w:pPr>
+      <w:r>
+        <w:t xml:space="preserve">eliminate duplicates</w:t>
+      </w:r>
+    </w:p>
+    <w:p>
+      <w:pPr>
+        <w:pStyle w:val="Compact"/>
+        <w:numPr>
           <w:numId w:val="1003"/>
           <w:ilvl w:val="0"/>
         </w:numPr>
       </w:pPr>
       <w:r>
-        <w:t xml:space="preserve">Presort Liturgical Material (Jo, Marcia?)</w:t>
+        <w:t xml:space="preserve">Weeding</w:t>
       </w:r>
     </w:p>
     <w:p>
@@ -267,19 +291,91 @@
         </w:numPr>
       </w:pPr>
       <w:r>
-        <w:t xml:space="preserve">set aside on truck</w:t>
-      </w:r>
-    </w:p>
-    <w:p>
-      <w:pPr>
-        <w:pStyle w:val="Compact"/>
-        <w:numPr>
-          <w:numId w:val="1005"/>
+        <w:t xml:space="preserve">For catalogued books (have Dewey numbers)</w:t>
+      </w:r>
+    </w:p>
+    <w:p>
+      <w:pPr>
+        <w:pStyle w:val="Compact"/>
+        <w:numPr>
+          <w:numId w:val="1006"/>
+          <w:ilvl w:val="2"/>
+        </w:numPr>
+      </w:pPr>
+      <w:r>
+        <w:t xml:space="preserve">save card</w:t>
+      </w:r>
+    </w:p>
+    <w:p>
+      <w:pPr>
+        <w:pStyle w:val="Compact"/>
+        <w:numPr>
+          <w:numId w:val="1006"/>
+          <w:ilvl w:val="2"/>
+        </w:numPr>
+      </w:pPr>
+      <w:r>
+        <w:t xml:space="preserve">check card for frequent or recent charges</w:t>
+      </w:r>
+    </w:p>
+    <w:p>
+      <w:pPr>
+        <w:pStyle w:val="Compact"/>
+        <w:numPr>
+          <w:numId w:val="1006"/>
+          <w:ilvl w:val="2"/>
+        </w:numPr>
+      </w:pPr>
+      <w:r>
+        <w:t xml:space="preserve">create card if one doesn’t exist</w:t>
+      </w:r>
+    </w:p>
+    <w:p>
+      <w:pPr>
+        <w:pStyle w:val="Compact"/>
+        <w:numPr>
+          <w:numId w:val="1007"/>
+          <w:ilvl w:val="3"/>
+        </w:numPr>
+      </w:pPr>
+      <w:r>
+        <w:t xml:space="preserve">author</w:t>
+      </w:r>
+    </w:p>
+    <w:p>
+      <w:pPr>
+        <w:pStyle w:val="Compact"/>
+        <w:numPr>
+          <w:numId w:val="1007"/>
+          <w:ilvl w:val="3"/>
+        </w:numPr>
+      </w:pPr>
+      <w:r>
+        <w:t xml:space="preserve">title</w:t>
+      </w:r>
+    </w:p>
+    <w:p>
+      <w:pPr>
+        <w:pStyle w:val="Compact"/>
+        <w:numPr>
+          <w:numId w:val="1003"/>
+          <w:ilvl w:val="0"/>
+        </w:numPr>
+      </w:pPr>
+      <w:r>
+        <w:t xml:space="preserve">Presort Liturgical Material (Jo, Marcia?)</w:t>
+      </w:r>
+    </w:p>
+    <w:p>
+      <w:pPr>
+        <w:pStyle w:val="Compact"/>
+        <w:numPr>
+          <w:numId w:val="1008"/>
           <w:ilvl w:val="1"/>
         </w:numPr>
       </w:pPr>
       <w:r>
-        <w:t xml:space="preserve">if not enough trucks available identify with color label dots</w:t>
+        <w:t xml:space="preserve">two categories to go into bins: keep, don’t keep</w:t>
       </w:r>
     </w:p>
     <w:p>
@@ -306,6 +402,26 @@
     </w:p>
     <w:p>
       <w:pPr>
+        <w:pStyle w:val="Heading3"/>
+      </w:pPr>
+      <w:bookmarkStart w:id="26" w:name="plot-space"/>
+      <w:r>
+        <w:t xml:space="preserve">Plot Space</w:t>
+      </w:r>
+      <w:bookmarkEnd w:id="26"/>
+    </w:p>
+    <w:p>
+      <w:pPr>
+        <w:pStyle w:val="Heading3"/>
+      </w:pPr>
+      <w:bookmarkStart w:id="27" w:name="select-furniture"/>
+      <w:r>
+        <w:t xml:space="preserve">Select Furniture</w:t>
+      </w:r>
+      <w:bookmarkEnd w:id="27"/>
+    </w:p>
+    <w:p>
+      <w:pPr>
         <w:pStyle w:val="FirstParagraph"/>
       </w:pPr>
       <w:r>
@@ -316,11 +432,11 @@
       <w:pPr>
         <w:pStyle w:val="Compact"/>
         <w:numPr>
-          <w:numId w:val="1006"/>
-          <w:ilvl w:val="0"/>
-        </w:numPr>
-      </w:pPr>
-      <w:hyperlink r:id="rId26">
+          <w:numId w:val="1009"/>
+          <w:ilvl w:val="0"/>
+        </w:numPr>
+      </w:pPr>
+      <w:hyperlink r:id="rId28">
         <w:r>
           <w:rPr>
             <w:rStyle w:val="Hyperlink"/>
@@ -333,11 +449,11 @@
       <w:pPr>
         <w:pStyle w:val="Compact"/>
         <w:numPr>
-          <w:numId w:val="1006"/>
-          <w:ilvl w:val="0"/>
-        </w:numPr>
-      </w:pPr>
-      <w:hyperlink r:id="rId27">
+          <w:numId w:val="1009"/>
+          <w:ilvl w:val="0"/>
+        </w:numPr>
+      </w:pPr>
+      <w:hyperlink r:id="rId29">
         <w:r>
           <w:rPr>
             <w:rStyle w:val="Hyperlink"/>
@@ -386,11 +502,11 @@
       <w:pPr>
         <w:pStyle w:val="Compact"/>
         <w:numPr>
-          <w:numId w:val="1006"/>
-          <w:ilvl w:val="0"/>
-        </w:numPr>
-      </w:pPr>
-      <w:hyperlink r:id="rId28">
+          <w:numId w:val="1009"/>
+          <w:ilvl w:val="0"/>
+        </w:numPr>
+      </w:pPr>
+      <w:hyperlink r:id="rId30">
         <w:r>
           <w:rPr>
             <w:rStyle w:val="Hyperlink"/>
@@ -426,11 +542,11 @@
     <w:p>
       <w:pPr>
         <w:numPr>
-          <w:numId w:val="1006"/>
-          <w:ilvl w:val="0"/>
-        </w:numPr>
-      </w:pPr>
-      <w:hyperlink r:id="rId29">
+          <w:numId w:val="1009"/>
+          <w:ilvl w:val="0"/>
+        </w:numPr>
+      </w:pPr>
+      <w:hyperlink r:id="rId31">
         <w:r>
           <w:rPr>
             <w:rStyle w:val="Hyperlink"/>
@@ -443,19 +559,19 @@
       <w:pPr>
         <w:pStyle w:val="Compact"/>
         <w:numPr>
-          <w:numId w:val="1006"/>
-          <w:ilvl w:val="0"/>
-        </w:numPr>
-      </w:pPr>
-      <w:r>
-        <w:t xml:space="preserve">Carpeting (John S.)</w:t>
-      </w:r>
-    </w:p>
-    <w:p>
-      <w:pPr>
-        <w:pStyle w:val="Compact"/>
-        <w:numPr>
-          <w:numId w:val="1007"/>
+          <w:numId w:val="1009"/>
+          <w:ilvl w:val="0"/>
+        </w:numPr>
+      </w:pPr>
+      <w:r>
+        <w:t xml:space="preserve">Reflooring (carpeting, linoleum)</w:t>
+      </w:r>
+    </w:p>
+    <w:p>
+      <w:pPr>
+        <w:pStyle w:val="Compact"/>
+        <w:numPr>
+          <w:numId w:val="1010"/>
           <w:ilvl w:val="1"/>
         </w:numPr>
       </w:pPr>
@@ -467,17 +583,17 @@
       <w:pPr>
         <w:pStyle w:val="Heading2"/>
       </w:pPr>
-      <w:bookmarkStart w:id="30" w:name="system-activities"/>
+      <w:bookmarkStart w:id="32" w:name="system-activities"/>
       <w:r>
         <w:t xml:space="preserve">System Activities</w:t>
       </w:r>
-      <w:bookmarkEnd w:id="30"/>
-    </w:p>
-    <w:p>
-      <w:pPr>
-        <w:pStyle w:val="Compact"/>
-        <w:numPr>
-          <w:numId w:val="1008"/>
+      <w:bookmarkEnd w:id="32"/>
+    </w:p>
+    <w:p>
+      <w:pPr>
+        <w:pStyle w:val="Compact"/>
+        <w:numPr>
+          <w:numId w:val="1011"/>
           <w:ilvl w:val="0"/>
         </w:numPr>
       </w:pPr>
@@ -489,21 +605,21 @@
       <w:pPr>
         <w:pStyle w:val="Heading2"/>
       </w:pPr>
-      <w:bookmarkStart w:id="31" w:name="appendices"/>
+      <w:bookmarkStart w:id="33" w:name="appendices"/>
       <w:r>
         <w:t xml:space="preserve">Appendices</w:t>
       </w:r>
-      <w:bookmarkEnd w:id="31"/>
+      <w:bookmarkEnd w:id="33"/>
     </w:p>
     <w:p>
       <w:pPr>
         <w:pStyle w:val="Heading3"/>
       </w:pPr>
-      <w:bookmarkStart w:id="32" w:name="screenshot-of-the-survey."/>
+      <w:bookmarkStart w:id="34" w:name="screenshot-of-the-survey."/>
       <w:r>
         <w:t xml:space="preserve">Screenshot of the survey.</w:t>
       </w:r>
-      <w:bookmarkEnd w:id="32"/>
+      <w:bookmarkEnd w:id="34"/>
     </w:p>
     <w:p>
       <w:pPr>
@@ -525,7 +641,7 @@
                     </pic:cNvPicPr>
                   </pic:nvPicPr>
                   <pic:blipFill>
-                    <a:blip r:embed="rId33"/>
+                    <a:blip r:embed="rId35"/>
                     <a:stretch>
                       <a:fillRect/>
                     </a:stretch>
@@ -564,29 +680,33 @@
       <w:pPr>
         <w:pStyle w:val="Heading3"/>
       </w:pPr>
-      <w:bookmarkStart w:id="34" w:name="list-of-people-for-project"/>
+      <w:bookmarkStart w:id="36" w:name="list-of-people-for-project"/>
       <w:r>
         <w:t xml:space="preserve">List of People for Project</w:t>
       </w:r>
-      <w:bookmarkEnd w:id="34"/>
-    </w:p>
-    <w:p>
-      <w:pPr>
-        <w:pStyle w:val="Compact"/>
-        <w:numPr>
-          <w:numId w:val="1009"/>
-          <w:ilvl w:val="0"/>
-        </w:numPr>
-      </w:pPr>
-      <w:r>
-        <w:t xml:space="preserve">Analyze Survey: Nobody</w:t>
-      </w:r>
-    </w:p>
-    <w:p>
-      <w:pPr>
-        <w:pStyle w:val="Compact"/>
-        <w:numPr>
-          <w:numId w:val="1009"/>
+      <w:bookmarkEnd w:id="36"/>
+    </w:p>
+    <w:p>
+      <w:pPr>
+        <w:pStyle w:val="Compact"/>
+        <w:numPr>
+          <w:numId w:val="1012"/>
+          <w:ilvl w:val="0"/>
+        </w:numPr>
+      </w:pPr>
+      <w:r>
+        <w:t xml:space="preserve">Analyze Survey:</w:t>
+      </w:r>
+      <w:r>
+        <w:t xml:space="preserve"> </w:t>
+      </w:r>
+      <w:hyperlink r:id="rId37"/>
+    </w:p>
+    <w:p>
+      <w:pPr>
+        <w:pStyle w:val="Compact"/>
+        <w:numPr>
+          <w:numId w:val="1012"/>
           <w:ilvl w:val="0"/>
         </w:numPr>
       </w:pPr>
@@ -598,7 +718,7 @@
       <w:pPr>
         <w:pStyle w:val="Compact"/>
         <w:numPr>
-          <w:numId w:val="1009"/>
+          <w:numId w:val="1012"/>
           <w:ilvl w:val="0"/>
         </w:numPr>
       </w:pPr>
@@ -610,7 +730,7 @@
       <w:pPr>
         <w:pStyle w:val="Compact"/>
         <w:numPr>
-          <w:numId w:val="1009"/>
+          <w:numId w:val="1012"/>
           <w:ilvl w:val="0"/>
         </w:numPr>
       </w:pPr>
@@ -622,7 +742,7 @@
       <w:pPr>
         <w:pStyle w:val="Compact"/>
         <w:numPr>
-          <w:numId w:val="1009"/>
+          <w:numId w:val="1012"/>
           <w:ilvl w:val="0"/>
         </w:numPr>
       </w:pPr>
@@ -634,19 +754,19 @@
       <w:pPr>
         <w:pStyle w:val="Compact"/>
         <w:numPr>
-          <w:numId w:val="1009"/>
-          <w:ilvl w:val="0"/>
-        </w:numPr>
-      </w:pPr>
-      <w:r>
-        <w:t xml:space="preserve">Refine Weeding Criteria: Rich</w:t>
-      </w:r>
-    </w:p>
-    <w:p>
-      <w:pPr>
-        <w:pStyle w:val="Compact"/>
-        <w:numPr>
-          <w:numId w:val="1009"/>
+          <w:numId w:val="1012"/>
+          <w:ilvl w:val="0"/>
+        </w:numPr>
+      </w:pPr>
+      <w:r>
+        <w:t xml:space="preserve">Refine Weeding Criteria: Rich, Janet, Shelley</w:t>
+      </w:r>
+    </w:p>
+    <w:p>
+      <w:pPr>
+        <w:pStyle w:val="Compact"/>
+        <w:numPr>
+          <w:numId w:val="1012"/>
           <w:ilvl w:val="0"/>
         </w:numPr>
       </w:pPr>
@@ -658,7 +778,7 @@
       <w:pPr>
         <w:pStyle w:val="Compact"/>
         <w:numPr>
-          <w:numId w:val="1009"/>
+          <w:numId w:val="1012"/>
           <w:ilvl w:val="0"/>
         </w:numPr>
       </w:pPr>
@@ -670,7 +790,7 @@
       <w:pPr>
         <w:pStyle w:val="Compact"/>
         <w:numPr>
-          <w:numId w:val="1009"/>
+          <w:numId w:val="1012"/>
           <w:ilvl w:val="0"/>
         </w:numPr>
       </w:pPr>
@@ -682,17 +802,17 @@
       <w:pPr>
         <w:pStyle w:val="Heading3"/>
       </w:pPr>
-      <w:bookmarkStart w:id="35" w:name="list-of-projects-for-person"/>
+      <w:bookmarkStart w:id="38" w:name="list-of-projects-for-person"/>
       <w:r>
         <w:t xml:space="preserve">List of Projects for Person</w:t>
       </w:r>
-      <w:bookmarkEnd w:id="35"/>
-    </w:p>
-    <w:p>
-      <w:pPr>
-        <w:pStyle w:val="Compact"/>
-        <w:numPr>
-          <w:numId w:val="1010"/>
+      <w:bookmarkEnd w:id="38"/>
+    </w:p>
+    <w:p>
+      <w:pPr>
+        <w:pStyle w:val="Compact"/>
+        <w:numPr>
+          <w:numId w:val="1013"/>
           <w:ilvl w:val="0"/>
         </w:numPr>
       </w:pPr>
@@ -704,7 +824,7 @@
       <w:pPr>
         <w:pStyle w:val="Compact"/>
         <w:numPr>
-          <w:numId w:val="1010"/>
+          <w:numId w:val="1013"/>
           <w:ilvl w:val="0"/>
         </w:numPr>
       </w:pPr>
@@ -716,19 +836,19 @@
       <w:pPr>
         <w:pStyle w:val="Compact"/>
         <w:numPr>
-          <w:numId w:val="1010"/>
-          <w:ilvl w:val="0"/>
-        </w:numPr>
-      </w:pPr>
-      <w:r>
-        <w:t xml:space="preserve">Janet: Weeding</w:t>
-      </w:r>
-    </w:p>
-    <w:p>
-      <w:pPr>
-        <w:pStyle w:val="Compact"/>
-        <w:numPr>
-          <w:numId w:val="1010"/>
+          <w:numId w:val="1013"/>
+          <w:ilvl w:val="0"/>
+        </w:numPr>
+      </w:pPr>
+      <w:r>
+        <w:t xml:space="preserve">Janet: Refine Weeding Criteria, Weeding</w:t>
+      </w:r>
+    </w:p>
+    <w:p>
+      <w:pPr>
+        <w:pStyle w:val="Compact"/>
+        <w:numPr>
+          <w:numId w:val="1013"/>
           <w:ilvl w:val="0"/>
         </w:numPr>
       </w:pPr>
@@ -740,7 +860,7 @@
       <w:pPr>
         <w:pStyle w:val="Compact"/>
         <w:numPr>
-          <w:numId w:val="1010"/>
+          <w:numId w:val="1013"/>
           <w:ilvl w:val="0"/>
         </w:numPr>
       </w:pPr>
@@ -752,7 +872,7 @@
       <w:pPr>
         <w:pStyle w:val="Compact"/>
         <w:numPr>
-          <w:numId w:val="1010"/>
+          <w:numId w:val="1013"/>
           <w:ilvl w:val="0"/>
         </w:numPr>
       </w:pPr>
@@ -764,7 +884,7 @@
       <w:pPr>
         <w:pStyle w:val="Compact"/>
         <w:numPr>
-          <w:numId w:val="1010"/>
+          <w:numId w:val="1013"/>
           <w:ilvl w:val="0"/>
         </w:numPr>
       </w:pPr>
@@ -776,12 +896,12 @@
       <w:pPr>
         <w:pStyle w:val="Compact"/>
         <w:numPr>
-          <w:numId w:val="1010"/>
-          <w:ilvl w:val="0"/>
-        </w:numPr>
-      </w:pPr>
-      <w:r>
-        <w:t xml:space="preserve">Nobody: Analyze Survey</w:t>
+          <w:numId w:val="1013"/>
+          <w:ilvl w:val="0"/>
+        </w:numPr>
+      </w:pPr>
+      <w:r>
+        <w:t xml:space="preserve">Shelley: Refine Weeding Criteria</w:t>
       </w:r>
     </w:p>
     <w:sectPr/>
@@ -1157,6 +1277,15 @@
     <w:abstractNumId w:val="991"/>
   </w:num>
   <w:num w:numId="1010">
+    <w:abstractNumId w:val="991"/>
+  </w:num>
+  <w:num w:numId="1011">
+    <w:abstractNumId w:val="991"/>
+  </w:num>
+  <w:num w:numId="1012">
+    <w:abstractNumId w:val="991"/>
+  </w:num>
+  <w:num w:numId="1013">
     <w:abstractNumId w:val="991"/>
   </w:num>
 </w:numbering>

</xml_diff>